<commit_message>
Update Ficha Técnica Proyecto CEDIF.docx
</commit_message>
<xml_diff>
--- a/OFICIOS EDUCACION Y SOCIAL/Ficha Técnica Proyecto CEDIF.docx
+++ b/OFICIOS EDUCACION Y SOCIAL/Ficha Técnica Proyecto CEDIF.docx
@@ -826,13 +826,7 @@
               <w:rPr>
                 <w:lang w:val="es-PE"/>
               </w:rPr>
-              <w:t xml:space="preserve">CEDIF San </w:t>
-            </w:r>
-            <w:r>
-              <w:rPr>
-                <w:lang w:val="es-PE"/>
-              </w:rPr>
-              <w:t>Jerónimo</w:t>
+              <w:t>CEDIF San Jerónimo</w:t>
             </w:r>
           </w:p>
         </w:tc>
@@ -1237,246 +1231,149 @@
         <w:pStyle w:val="Prrafodelista"/>
         <w:ind w:left="2160"/>
         <w:rPr>
-          <w:highlight w:val="yellow"/>
-          <w:lang w:val="es-PE"/>
-        </w:rPr>
-      </w:pPr>
-      <w:r>
-        <w:rPr>
-          <w:highlight w:val="yellow"/>
+          <w:lang w:val="es-PE"/>
+        </w:rPr>
+      </w:pPr>
+      <w:r>
+        <w:rPr>
           <w:lang w:val="es-PE"/>
         </w:rPr>
         <w:t>Aulas</w:t>
       </w:r>
       <w:r>
         <w:rPr>
-          <w:highlight w:val="yellow"/>
           <w:lang w:val="es-PE"/>
         </w:rPr>
         <w:t xml:space="preserve">, </w:t>
       </w:r>
       <w:r>
         <w:rPr>
-          <w:highlight w:val="yellow"/>
-          <w:lang w:val="es-PE"/>
-        </w:rPr>
-        <w:t>Laboratorios</w:t>
-      </w:r>
-      <w:r>
-        <w:rPr>
-          <w:highlight w:val="yellow"/>
+          <w:lang w:val="es-PE"/>
+        </w:rPr>
+        <w:t>Talleres ocupacionales</w:t>
+      </w:r>
+      <w:r>
+        <w:rPr>
           <w:lang w:val="es-PE"/>
         </w:rPr>
         <w:t xml:space="preserve">, </w:t>
       </w:r>
-      <w:proofErr w:type="gramStart"/>
-      <w:r>
-        <w:rPr>
-          <w:highlight w:val="yellow"/>
-          <w:lang w:val="es-PE"/>
-        </w:rPr>
-        <w:t>Talleres</w:t>
-      </w:r>
-      <w:r>
-        <w:rPr>
-          <w:highlight w:val="yellow"/>
-          <w:lang w:val="es-PE"/>
-        </w:rPr>
-        <w:t xml:space="preserve">,  </w:t>
-      </w:r>
+      <w:r>
+        <w:rPr>
+          <w:lang w:val="es-PE"/>
+        </w:rPr>
+        <w:t>Club adulto mayor</w:t>
+      </w:r>
+      <w:r>
+        <w:rPr>
+          <w:lang w:val="es-PE"/>
+        </w:rPr>
+        <w:t xml:space="preserve">, </w:t>
+      </w:r>
+      <w:r>
+        <w:rPr>
+          <w:lang w:val="es-PE"/>
+        </w:rPr>
+        <w:t>Cocina</w:t>
+      </w:r>
+      <w:r>
+        <w:rPr>
+          <w:lang w:val="es-PE"/>
+        </w:rPr>
+        <w:t xml:space="preserve">, </w:t>
+      </w:r>
+      <w:r>
+        <w:rPr>
+          <w:lang w:val="es-PE"/>
+        </w:rPr>
+        <w:t>Comedor</w:t>
+      </w:r>
+    </w:p>
+    <w:p>
+      <w:pPr>
+        <w:pStyle w:val="Prrafodelista"/>
+        <w:ind w:left="2160"/>
+        <w:rPr>
+          <w:lang w:val="es-PE"/>
+        </w:rPr>
+      </w:pPr>
       <w:proofErr w:type="spellStart"/>
       <w:r>
         <w:rPr>
-          <w:highlight w:val="yellow"/>
-          <w:lang w:val="es-PE"/>
-        </w:rPr>
-        <w:t>Ss</w:t>
-      </w:r>
-      <w:proofErr w:type="gramEnd"/>
-      <w:r>
-        <w:rPr>
-          <w:highlight w:val="yellow"/>
-          <w:lang w:val="es-PE"/>
-        </w:rPr>
-        <w:t>.hh</w:t>
+          <w:lang w:val="es-PE"/>
+        </w:rPr>
+        <w:t>Sshh</w:t>
       </w:r>
       <w:proofErr w:type="spellEnd"/>
       <w:r>
         <w:rPr>
-          <w:highlight w:val="yellow"/>
-          <w:lang w:val="es-PE"/>
-        </w:rPr>
-        <w:t>.</w:t>
-      </w:r>
-      <w:r>
-        <w:rPr>
-          <w:highlight w:val="yellow"/>
           <w:lang w:val="es-PE"/>
         </w:rPr>
         <w:t xml:space="preserve">, </w:t>
       </w:r>
       <w:r>
         <w:rPr>
-          <w:highlight w:val="yellow"/>
-          <w:lang w:val="es-PE"/>
-        </w:rPr>
-        <w:t>Dirección</w:t>
-      </w:r>
-      <w:r>
-        <w:rPr>
-          <w:highlight w:val="yellow"/>
-          <w:lang w:val="es-PE"/>
-        </w:rPr>
-        <w:t xml:space="preserve"> </w:t>
-      </w:r>
-      <w:r>
-        <w:rPr>
-          <w:highlight w:val="yellow"/>
-          <w:lang w:val="es-PE"/>
-        </w:rPr>
-        <w:t>académica</w:t>
-      </w:r>
-      <w:r>
-        <w:rPr>
-          <w:highlight w:val="yellow"/>
-          <w:lang w:val="es-PE"/>
-        </w:rPr>
-        <w:t xml:space="preserve"> 01</w:t>
-      </w:r>
-      <w:r>
-        <w:rPr>
-          <w:highlight w:val="yellow"/>
+          <w:lang w:val="es-PE"/>
+        </w:rPr>
+        <w:t>Oficinas</w:t>
+      </w:r>
+      <w:r>
+        <w:rPr>
           <w:lang w:val="es-PE"/>
         </w:rPr>
         <w:t xml:space="preserve">, </w:t>
       </w:r>
-      <w:r>
-        <w:rPr>
-          <w:highlight w:val="yellow"/>
-          <w:lang w:val="es-PE"/>
-        </w:rPr>
-        <w:t xml:space="preserve">Unidad de </w:t>
-      </w:r>
-      <w:r>
-        <w:rPr>
-          <w:highlight w:val="yellow"/>
-          <w:lang w:val="es-PE"/>
-        </w:rPr>
-        <w:t>formación</w:t>
-      </w:r>
-      <w:r>
-        <w:rPr>
-          <w:highlight w:val="yellow"/>
-          <w:lang w:val="es-PE"/>
-        </w:rPr>
-        <w:t xml:space="preserve"> continua</w:t>
-      </w:r>
-      <w:r>
-        <w:rPr>
-          <w:highlight w:val="yellow"/>
+      <w:proofErr w:type="spellStart"/>
+      <w:r>
+        <w:rPr>
+          <w:lang w:val="es-PE"/>
+        </w:rPr>
+        <w:t>Topico</w:t>
+      </w:r>
+      <w:proofErr w:type="spellEnd"/>
+      <w:r>
+        <w:rPr>
           <w:lang w:val="es-PE"/>
         </w:rPr>
         <w:t xml:space="preserve">, </w:t>
       </w:r>
       <w:r>
         <w:rPr>
-          <w:highlight w:val="yellow"/>
-          <w:lang w:val="es-PE"/>
-        </w:rPr>
-        <w:t>Dirección</w:t>
-      </w:r>
-      <w:r>
-        <w:rPr>
-          <w:highlight w:val="yellow"/>
-          <w:lang w:val="es-PE"/>
-        </w:rPr>
-        <w:t xml:space="preserve"> general</w:t>
-      </w:r>
-      <w:r>
-        <w:rPr>
-          <w:highlight w:val="yellow"/>
+          <w:lang w:val="es-PE"/>
+        </w:rPr>
+        <w:t>Biblioteca</w:t>
+      </w:r>
+      <w:r>
+        <w:rPr>
           <w:lang w:val="es-PE"/>
         </w:rPr>
         <w:t xml:space="preserve">, </w:t>
       </w:r>
       <w:r>
         <w:rPr>
-          <w:highlight w:val="yellow"/>
-          <w:lang w:val="es-PE"/>
-        </w:rPr>
-        <w:t xml:space="preserve">Secretaria </w:t>
-      </w:r>
-      <w:r>
-        <w:rPr>
-          <w:highlight w:val="yellow"/>
-          <w:lang w:val="es-PE"/>
-        </w:rPr>
-        <w:t>académica</w:t>
-      </w:r>
-      <w:r>
-        <w:rPr>
-          <w:highlight w:val="yellow"/>
+          <w:lang w:val="es-PE"/>
+        </w:rPr>
+        <w:t xml:space="preserve">Sala de uso </w:t>
+      </w:r>
+      <w:proofErr w:type="spellStart"/>
+      <w:r>
+        <w:rPr>
+          <w:lang w:val="es-PE"/>
+        </w:rPr>
+        <w:t>multiple</w:t>
+      </w:r>
+      <w:proofErr w:type="spellEnd"/>
+      <w:r>
+        <w:rPr>
           <w:lang w:val="es-PE"/>
         </w:rPr>
         <w:t xml:space="preserve">, </w:t>
       </w:r>
       <w:r>
         <w:rPr>
-          <w:highlight w:val="yellow"/>
-          <w:lang w:val="es-PE"/>
-        </w:rPr>
-        <w:t>Apoyo administrativo</w:t>
-      </w:r>
-      <w:r>
-        <w:rPr>
-          <w:highlight w:val="yellow"/>
-          <w:lang w:val="es-PE"/>
-        </w:rPr>
-        <w:t xml:space="preserve">, </w:t>
-      </w:r>
-      <w:proofErr w:type="spellStart"/>
-      <w:r>
-        <w:rPr>
-          <w:highlight w:val="yellow"/>
-          <w:lang w:val="es-PE"/>
-        </w:rPr>
-        <w:t>Ss.hh</w:t>
-      </w:r>
-      <w:proofErr w:type="spellEnd"/>
-      <w:r>
-        <w:rPr>
-          <w:highlight w:val="yellow"/>
-          <w:lang w:val="es-PE"/>
-        </w:rPr>
-        <w:t>. (personal administrativo)</w:t>
-      </w:r>
-      <w:r>
-        <w:rPr>
-          <w:highlight w:val="yellow"/>
-          <w:lang w:val="es-PE"/>
-        </w:rPr>
-        <w:t xml:space="preserve">, </w:t>
-      </w:r>
-      <w:r>
-        <w:rPr>
-          <w:highlight w:val="yellow"/>
-          <w:lang w:val="es-PE"/>
-        </w:rPr>
-        <w:t>Salón</w:t>
-      </w:r>
-      <w:r>
-        <w:rPr>
-          <w:highlight w:val="yellow"/>
-          <w:lang w:val="es-PE"/>
-        </w:rPr>
-        <w:t xml:space="preserve"> de usos </w:t>
-      </w:r>
-      <w:r>
-        <w:rPr>
-          <w:highlight w:val="yellow"/>
-          <w:lang w:val="es-PE"/>
-        </w:rPr>
-        <w:t>múltiples</w:t>
+          <w:lang w:val="es-PE"/>
+        </w:rPr>
+        <w:t>Zona de juegos</w:t>
       </w:r>
     </w:p>
     <w:p>
@@ -1484,155 +1381,14 @@
         <w:pStyle w:val="Prrafodelista"/>
         <w:ind w:left="2160"/>
         <w:rPr>
-          <w:highlight w:val="yellow"/>
-          <w:lang w:val="es-PE"/>
-        </w:rPr>
-      </w:pPr>
-      <w:r>
-        <w:rPr>
-          <w:highlight w:val="yellow"/>
-          <w:lang w:val="es-PE"/>
-        </w:rPr>
-        <w:t>Biblioteca</w:t>
-      </w:r>
-      <w:r>
-        <w:rPr>
-          <w:highlight w:val="yellow"/>
-          <w:lang w:val="es-PE"/>
-        </w:rPr>
-        <w:t xml:space="preserve">, </w:t>
-      </w:r>
-      <w:r>
-        <w:rPr>
-          <w:highlight w:val="yellow"/>
-          <w:lang w:val="es-PE"/>
-        </w:rPr>
-        <w:t>Losa deportiva multiusos</w:t>
-      </w:r>
-      <w:r>
-        <w:rPr>
-          <w:highlight w:val="yellow"/>
-          <w:lang w:val="es-PE"/>
-        </w:rPr>
-        <w:t xml:space="preserve">, </w:t>
-      </w:r>
-      <w:r>
-        <w:rPr>
-          <w:highlight w:val="yellow"/>
-          <w:lang w:val="es-PE"/>
-        </w:rPr>
-        <w:t>Guardianía</w:t>
-      </w:r>
-      <w:r>
-        <w:rPr>
-          <w:highlight w:val="yellow"/>
-          <w:lang w:val="es-PE"/>
-        </w:rPr>
-        <w:t xml:space="preserve">, </w:t>
-      </w:r>
-      <w:r>
-        <w:rPr>
-          <w:highlight w:val="yellow"/>
-          <w:lang w:val="es-PE"/>
-        </w:rPr>
-        <w:t>Cuarto de maquinas</w:t>
-      </w:r>
-    </w:p>
-    <w:p>
-      <w:pPr>
-        <w:pStyle w:val="Prrafodelista"/>
-        <w:ind w:left="2160"/>
-        <w:rPr>
-          <w:highlight w:val="yellow"/>
-          <w:lang w:val="es-PE"/>
-        </w:rPr>
-      </w:pPr>
-      <w:r>
-        <w:rPr>
-          <w:highlight w:val="yellow"/>
-          <w:lang w:val="es-PE"/>
-        </w:rPr>
-        <w:t>Tanque cisterna / elevado</w:t>
-      </w:r>
-      <w:r>
-        <w:rPr>
-          <w:highlight w:val="yellow"/>
-          <w:lang w:val="es-PE"/>
-        </w:rPr>
-        <w:t xml:space="preserve">, </w:t>
-      </w:r>
-      <w:r>
-        <w:rPr>
-          <w:highlight w:val="yellow"/>
-          <w:lang w:val="es-PE"/>
-        </w:rPr>
-        <w:t>Patios, pasillos, veredas, y escaleras</w:t>
-      </w:r>
-    </w:p>
-    <w:p>
-      <w:pPr>
-        <w:pStyle w:val="Prrafodelista"/>
-        <w:ind w:left="2160"/>
-        <w:rPr>
-          <w:highlight w:val="yellow"/>
-          <w:lang w:val="es-PE"/>
-        </w:rPr>
-      </w:pPr>
-      <w:r>
-        <w:rPr>
-          <w:highlight w:val="yellow"/>
-          <w:lang w:val="es-PE"/>
-        </w:rPr>
-        <w:t>Atrio de ingreso</w:t>
-      </w:r>
-      <w:r>
-        <w:rPr>
-          <w:highlight w:val="yellow"/>
-          <w:lang w:val="es-PE"/>
-        </w:rPr>
-        <w:t xml:space="preserve">, </w:t>
-      </w:r>
-      <w:r>
-        <w:rPr>
-          <w:highlight w:val="yellow"/>
-          <w:lang w:val="es-PE"/>
-        </w:rPr>
-        <w:t>Estacionamientos</w:t>
-      </w:r>
-      <w:r>
-        <w:rPr>
-          <w:highlight w:val="yellow"/>
-          <w:lang w:val="es-PE"/>
-        </w:rPr>
-        <w:t xml:space="preserve">, </w:t>
-      </w:r>
-      <w:r>
-        <w:rPr>
-          <w:highlight w:val="yellow"/>
-          <w:lang w:val="es-PE"/>
-        </w:rPr>
-        <w:t>Cerco</w:t>
-      </w:r>
-      <w:r>
-        <w:rPr>
-          <w:highlight w:val="yellow"/>
-          <w:lang w:val="es-PE"/>
-        </w:rPr>
-        <w:t xml:space="preserve">, </w:t>
-      </w:r>
-      <w:r>
-        <w:rPr>
-          <w:highlight w:val="yellow"/>
-          <w:lang w:val="es-PE"/>
-        </w:rPr>
-        <w:t>Área</w:t>
-      </w:r>
-      <w:r>
-        <w:rPr>
-          <w:highlight w:val="yellow"/>
-          <w:lang w:val="es-PE"/>
-        </w:rPr>
-        <w:t xml:space="preserve"> verde</w:t>
+          <w:lang w:val="es-PE"/>
+        </w:rPr>
+      </w:pPr>
+      <w:r>
+        <w:rPr>
+          <w:lang w:val="es-PE"/>
+        </w:rPr>
+        <w:t>Servicios generales</w:t>
       </w:r>
     </w:p>
     <w:p>
@@ -1653,13 +1409,11 @@
           <w:numId w:val="1"/>
         </w:numPr>
         <w:rPr>
-          <w:highlight w:val="yellow"/>
-          <w:lang w:val="es-PE"/>
-        </w:rPr>
-      </w:pPr>
-      <w:r>
-        <w:rPr>
-          <w:highlight w:val="yellow"/>
+          <w:lang w:val="es-PE"/>
+        </w:rPr>
+      </w:pPr>
+      <w:r>
+        <w:rPr>
           <w:lang w:val="es-PE"/>
         </w:rPr>
         <w:t>Equipamiento</w:t>
@@ -1670,16 +1424,26 @@
         <w:pStyle w:val="Prrafodelista"/>
         <w:ind w:left="2160"/>
         <w:rPr>
-          <w:highlight w:val="yellow"/>
-          <w:lang w:val="es-PE"/>
-        </w:rPr>
-      </w:pPr>
-      <w:r>
-        <w:rPr>
-          <w:highlight w:val="yellow"/>
-          <w:lang w:val="es-PE"/>
-        </w:rPr>
-        <w:t>Equipamiento y mobiliario para los ambientes pedagógicos y administrativos</w:t>
+          <w:lang w:val="es-PE"/>
+        </w:rPr>
+      </w:pPr>
+      <w:r>
+        <w:rPr>
+          <w:lang w:val="es-PE"/>
+        </w:rPr>
+        <w:t xml:space="preserve">Equipamiento y mobiliario para los ambientes </w:t>
+      </w:r>
+      <w:r>
+        <w:rPr>
+          <w:lang w:val="es-PE"/>
+        </w:rPr>
+        <w:t>de apoyo</w:t>
+      </w:r>
+      <w:r>
+        <w:rPr>
+          <w:lang w:val="es-PE"/>
+        </w:rPr>
+        <w:t xml:space="preserve"> y administrativos</w:t>
       </w:r>
     </w:p>
     <w:p>
@@ -1687,7 +1451,6 @@
         <w:pStyle w:val="Prrafodelista"/>
         <w:ind w:left="2160"/>
         <w:rPr>
-          <w:highlight w:val="yellow"/>
           <w:lang w:val="es-PE"/>
         </w:rPr>
       </w:pPr>
@@ -1700,13 +1463,11 @@
           <w:numId w:val="1"/>
         </w:numPr>
         <w:rPr>
-          <w:highlight w:val="yellow"/>
-          <w:lang w:val="es-PE"/>
-        </w:rPr>
-      </w:pPr>
-      <w:r>
-        <w:rPr>
-          <w:highlight w:val="yellow"/>
+          <w:lang w:val="es-PE"/>
+        </w:rPr>
+      </w:pPr>
+      <w:r>
+        <w:rPr>
           <w:lang w:val="es-PE"/>
         </w:rPr>
         <w:t xml:space="preserve">Capacitación </w:t>
@@ -1722,14 +1483,24 @@
       </w:pPr>
       <w:r>
         <w:rPr>
-          <w:highlight w:val="yellow"/>
-          <w:lang w:val="es-PE"/>
-        </w:rPr>
-        <w:t>Capacitación a docentes</w:t>
-      </w:r>
-      <w:r>
-        <w:rPr>
-          <w:highlight w:val="yellow"/>
+          <w:lang w:val="es-PE"/>
+        </w:rPr>
+        <w:t>Sensibilización</w:t>
+      </w:r>
+      <w:r>
+        <w:rPr>
+          <w:lang w:val="es-PE"/>
+        </w:rPr>
+        <w:t xml:space="preserve">, promoción y </w:t>
+      </w:r>
+      <w:r>
+        <w:rPr>
+          <w:lang w:val="es-PE"/>
+        </w:rPr>
+        <w:t>difusión</w:t>
+      </w:r>
+      <w:r>
+        <w:rPr>
           <w:lang w:val="es-PE"/>
         </w:rPr>
         <w:t>.</w:t>

</xml_diff>